<commit_message>
Updaing the project work to getting closer to completion.
Continue working on updates to finish the project.
</commit_message>
<xml_diff>
--- a/Computer_Science_CS/4700_Database_Management/Database_Management_Project_Report.docx
+++ b/Computer_Science_CS/4700_Database_Management/Database_Management_Project_Report.docx
@@ -34,10 +34,37 @@
     <w:p>
       <w:r>
         <w:tab/>
-        <w:t>For completing my project for Database Management, I have chosen to build a small database design and SQL programming project. I have completed this project using XAMPP and SQL for building the ER diagram and then turn it into a schema diagram. The main idea of the ER diagram and the schema is based around a Video Game delivery s</w:t>
-      </w:r>
-      <w:r>
-        <w:t>ervice. This system used up to four different tables for data and below will show the data gathered and test results of this project.</w:t>
+        <w:t xml:space="preserve">For completing my project for Database Management, I have chosen to build a small database design and SQL programming project. I have completed this project using XAMPP and SQL for building the ER diagram and then turn it into a schema diagram. </w:t>
+      </w:r>
+      <w:r>
+        <w:t>(Built my entity relationship diagram and database schema un draw.io in UML diagrams Building table data and then queries in excel for now)</w:t>
+      </w:r>
+      <w:r>
+        <w:t xml:space="preserve"> This system us</w:t>
+      </w:r>
+      <w:r>
+        <w:t xml:space="preserve">es multiple </w:t>
+      </w:r>
+      <w:r>
+        <w:t>tables</w:t>
+      </w:r>
+      <w:r>
+        <w:t xml:space="preserve"> and is made with</w:t>
+      </w:r>
+      <w:r>
+        <w:t xml:space="preserve"> some</w:t>
+      </w:r>
+      <w:r>
+        <w:t xml:space="preserve"> moderate </w:t>
+      </w:r>
+      <w:r>
+        <w:t>complexity</w:t>
+      </w:r>
+      <w:r>
+        <w:t xml:space="preserve"> to </w:t>
+      </w:r>
+      <w:r>
+        <w:t xml:space="preserve">create different kinds queries for testing and data checks in addition to what was tested for this report specifically. </w:t>
       </w:r>
     </w:p>
     <w:p>
@@ -53,18 +80,30 @@
       </w:r>
     </w:p>
     <w:p>
+      <w:pPr>
+        <w:rPr>
+          <w:noProof/>
+        </w:rPr>
+      </w:pPr>
       <w:r>
         <w:t xml:space="preserve">Image: </w:t>
       </w:r>
+    </w:p>
+    <w:p>
+      <w:pPr>
+        <w:rPr>
+          <w:noProof/>
+        </w:rPr>
+      </w:pPr>
       <w:r>
         <w:rPr>
           <w:noProof/>
         </w:rPr>
         <w:drawing>
-          <wp:inline distT="0" distB="0" distL="0" distR="0" wp14:anchorId="4B292559" wp14:editId="6DEBF61F">
-            <wp:extent cx="5943600" cy="3744595"/>
-            <wp:effectExtent l="0" t="0" r="0" b="8255"/>
-            <wp:docPr id="1" name="Picture 1" descr="A picture containing text, map&#10;&#10;Description automatically generated"/>
+          <wp:inline distT="0" distB="0" distL="0" distR="0" wp14:anchorId="0A35D87E" wp14:editId="23DCD34F">
+            <wp:extent cx="3851910" cy="3834310"/>
+            <wp:effectExtent l="0" t="0" r="0" b="0"/>
+            <wp:docPr id="2" name="Picture 2" descr="A close up of a map&#10;&#10;Description automatically generated"/>
             <wp:cNvGraphicFramePr>
               <a:graphicFrameLocks xmlns:a="http://schemas.openxmlformats.org/drawingml/2006/main" noChangeAspect="1"/>
             </wp:cNvGraphicFramePr>
@@ -72,7 +111,7 @@
               <a:graphicData uri="http://schemas.openxmlformats.org/drawingml/2006/picture">
                 <pic:pic xmlns:pic="http://schemas.openxmlformats.org/drawingml/2006/picture">
                   <pic:nvPicPr>
-                    <pic:cNvPr id="1" name="Version0.5 ER diagram for Project.png"/>
+                    <pic:cNvPr id="2" name="ER Diagram version 0.7.png"/>
                     <pic:cNvPicPr/>
                   </pic:nvPicPr>
                   <pic:blipFill>
@@ -90,7 +129,7 @@
                   <pic:spPr>
                     <a:xfrm>
                       <a:off x="0" y="0"/>
-                      <a:ext cx="5943600" cy="3744595"/>
+                      <a:ext cx="3869135" cy="3851456"/>
                     </a:xfrm>
                     <a:prstGeom prst="rect">
                       <a:avLst/>
@@ -105,308 +144,197 @@
     </w:p>
     <w:p>
       <w:pPr>
-        <w:spacing w:after="0" w:line="240" w:lineRule="auto"/>
         <w:rPr>
-          <w:rFonts w:ascii="Calibri" w:eastAsia="Times New Roman" w:hAnsi="Calibri" w:cs="Calibri"/>
-          <w:color w:val="000000"/>
-          <w:sz w:val="24"/>
-          <w:szCs w:val="24"/>
+          <w:noProof/>
         </w:rPr>
       </w:pPr>
       <w:r>
         <w:rPr>
-          <w:rFonts w:ascii="Calibri" w:eastAsia="Times New Roman" w:hAnsi="Calibri" w:cs="Calibri"/>
-          <w:color w:val="000000"/>
-          <w:sz w:val="24"/>
-          <w:szCs w:val="24"/>
+          <w:noProof/>
         </w:rPr>
-        <w:t xml:space="preserve">My Scenario for the Entity Relationship Diagram and then the Schema and Query examples deals with a Video Game Buy &amp; Rental Store. </w:t>
-      </w:r>
-    </w:p>
-    <w:p>
-      <w:pPr>
-        <w:spacing w:after="0" w:line="240" w:lineRule="auto"/>
+        <w:t>Description:</w:t>
+      </w:r>
+    </w:p>
+    <w:p>
+      <w:pPr>
         <w:rPr>
-          <w:rFonts w:ascii="Calibri" w:eastAsia="Times New Roman" w:hAnsi="Calibri" w:cs="Calibri"/>
-          <w:color w:val="000000"/>
-          <w:sz w:val="24"/>
-          <w:szCs w:val="24"/>
+          <w:noProof/>
         </w:rPr>
       </w:pPr>
       <w:r>
         <w:rPr>
-          <w:rFonts w:ascii="Calibri" w:eastAsia="Times New Roman" w:hAnsi="Calibri" w:cs="Calibri"/>
-          <w:color w:val="000000"/>
-          <w:sz w:val="24"/>
-          <w:szCs w:val="24"/>
+          <w:noProof/>
         </w:rPr>
-        <w:t>Where consumers that use the service can rent out one game at a time, then keep and play it for as long as they want</w:t>
-      </w:r>
-      <w:r>
+        <w:tab/>
+        <w:t>Here I have my Enity Relationship Diagram that shows the connections of each enitity that is used in this process. As well as the differnet attributes that represent each entity to help identifying them as standard, weak or associative enity types.I have no weak entities in this diagram as each enity has a primary attribute connected to it. This also shows that there are no weak relationships either, as a weak relationship is only created when connected to a weak entity.</w:t>
+      </w:r>
+    </w:p>
+    <w:p>
+      <w:pPr>
         <w:rPr>
-          <w:rFonts w:ascii="Calibri" w:eastAsia="Times New Roman" w:hAnsi="Calibri" w:cs="Calibri"/>
-          <w:color w:val="000000"/>
-          <w:sz w:val="24"/>
-          <w:szCs w:val="24"/>
+          <w:noProof/>
         </w:rPr>
-        <w:t xml:space="preserve"> before</w:t>
-      </w:r>
+      </w:pPr>
       <w:r>
         <w:rPr>
-          <w:rFonts w:ascii="Calibri" w:eastAsia="Times New Roman" w:hAnsi="Calibri" w:cs="Calibri"/>
-          <w:color w:val="000000"/>
-          <w:sz w:val="24"/>
-          <w:szCs w:val="24"/>
+          <w:b/>
+          <w:bCs/>
+          <w:noProof/>
         </w:rPr>
+        <w:lastRenderedPageBreak/>
+        <w:t>Database Schema Diagram</w:t>
+      </w:r>
+      <w:r>
+        <w:rPr>
+          <w:noProof/>
+        </w:rPr>
+        <w:t>:</w:t>
+      </w:r>
+    </w:p>
+    <w:p>
+      <w:pPr>
+        <w:rPr>
+          <w:noProof/>
+        </w:rPr>
+      </w:pPr>
+      <w:r>
+        <w:rPr>
+          <w:noProof/>
+        </w:rPr>
+        <w:t>Image:</w:t>
+      </w:r>
+    </w:p>
+    <w:p>
+      <w:r>
+        <w:rPr>
+          <w:noProof/>
+        </w:rPr>
+        <w:drawing>
+          <wp:inline distT="0" distB="0" distL="0" distR="0" wp14:anchorId="003F44FA" wp14:editId="01FD0B67">
+            <wp:extent cx="5943600" cy="4726940"/>
+            <wp:effectExtent l="0" t="0" r="0" b="0"/>
+            <wp:docPr id="3" name="Picture 3" descr="A screenshot of a cell phone&#10;&#10;Description automatically generated"/>
+            <wp:cNvGraphicFramePr>
+              <a:graphicFrameLocks xmlns:a="http://schemas.openxmlformats.org/drawingml/2006/main" noChangeAspect="1"/>
+            </wp:cNvGraphicFramePr>
+            <a:graphic xmlns:a="http://schemas.openxmlformats.org/drawingml/2006/main">
+              <a:graphicData uri="http://schemas.openxmlformats.org/drawingml/2006/picture">
+                <pic:pic xmlns:pic="http://schemas.openxmlformats.org/drawingml/2006/picture">
+                  <pic:nvPicPr>
+                    <pic:cNvPr id="3" name="DB Schema version 0.2.png"/>
+                    <pic:cNvPicPr/>
+                  </pic:nvPicPr>
+                  <pic:blipFill>
+                    <a:blip r:embed="rId6" cstate="print">
+                      <a:extLst>
+                        <a:ext uri="{28A0092B-C50C-407E-A947-70E740481C1C}">
+                          <a14:useLocalDpi xmlns:a14="http://schemas.microsoft.com/office/drawing/2010/main" val="0"/>
+                        </a:ext>
+                      </a:extLst>
+                    </a:blip>
+                    <a:stretch>
+                      <a:fillRect/>
+                    </a:stretch>
+                  </pic:blipFill>
+                  <pic:spPr>
+                    <a:xfrm>
+                      <a:off x="0" y="0"/>
+                      <a:ext cx="5943600" cy="4726940"/>
+                    </a:xfrm>
+                    <a:prstGeom prst="rect">
+                      <a:avLst/>
+                    </a:prstGeom>
+                  </pic:spPr>
+                </pic:pic>
+              </a:graphicData>
+            </a:graphic>
+          </wp:inline>
+        </w:drawing>
+      </w:r>
+    </w:p>
+    <w:p>
+      <w:r>
+        <w:t>Description:</w:t>
+      </w:r>
+    </w:p>
+    <w:p>
+      <w:r>
+        <w:tab/>
+      </w:r>
+      <w:r>
+        <w:t xml:space="preserve">Here is my Database Schema Diagram, here is where I have the different entities with there attributes and the relationships with attributes that are apart of the schema. Here I connect the attributes of entities by there keys. Each entity with fake key versions of a primary key that is connected to one of the other listed entities. </w:t>
+      </w:r>
+      <w:r>
         <w:t xml:space="preserve"> </w:t>
       </w:r>
+    </w:p>
+    <w:p>
       <w:r>
         <w:rPr>
-          <w:rFonts w:ascii="Calibri" w:eastAsia="Times New Roman" w:hAnsi="Calibri" w:cs="Calibri"/>
-          <w:color w:val="000000"/>
-          <w:sz w:val="24"/>
-          <w:szCs w:val="24"/>
+          <w:b/>
+          <w:bCs/>
         </w:rPr>
-        <w:t>returning the game. A new game can only be rented if you have returned all previously rented games first.</w:t>
-      </w:r>
-    </w:p>
-    <w:p>
-      <w:pPr>
-        <w:spacing w:after="0" w:line="240" w:lineRule="auto"/>
-        <w:rPr>
-          <w:rFonts w:ascii="Calibri" w:eastAsia="Times New Roman" w:hAnsi="Calibri" w:cs="Calibri"/>
-          <w:color w:val="000000"/>
-          <w:sz w:val="24"/>
-          <w:szCs w:val="24"/>
-        </w:rPr>
-      </w:pPr>
-    </w:p>
-    <w:p>
-      <w:pPr>
-        <w:spacing w:after="0" w:line="240" w:lineRule="auto"/>
-        <w:rPr>
-          <w:rFonts w:ascii="Calibri" w:eastAsia="Times New Roman" w:hAnsi="Calibri" w:cs="Calibri"/>
-          <w:color w:val="000000"/>
-          <w:sz w:val="24"/>
-          <w:szCs w:val="24"/>
-        </w:rPr>
-      </w:pPr>
-      <w:r>
-        <w:rPr>
-          <w:rFonts w:ascii="Calibri" w:eastAsia="Times New Roman" w:hAnsi="Calibri" w:cs="Calibri"/>
-          <w:color w:val="000000"/>
-          <w:sz w:val="24"/>
-          <w:szCs w:val="24"/>
-        </w:rPr>
-        <w:t xml:space="preserve">Or the consumer can purchase the game if they like playing it. But for purchasing the game depending on if the consumer is a subscriber to the </w:t>
-      </w:r>
-      <w:proofErr w:type="gramStart"/>
-      <w:r>
-        <w:rPr>
-          <w:rFonts w:ascii="Calibri" w:eastAsia="Times New Roman" w:hAnsi="Calibri" w:cs="Calibri"/>
-          <w:color w:val="000000"/>
-          <w:sz w:val="24"/>
-          <w:szCs w:val="24"/>
-        </w:rPr>
-        <w:t>service</w:t>
-      </w:r>
-      <w:proofErr w:type="gramEnd"/>
-      <w:r>
-        <w:rPr>
-          <w:rFonts w:ascii="Calibri" w:eastAsia="Times New Roman" w:hAnsi="Calibri" w:cs="Calibri"/>
-          <w:color w:val="000000"/>
-          <w:sz w:val="24"/>
-          <w:szCs w:val="24"/>
-        </w:rPr>
-        <w:t xml:space="preserve"> they will get a discount when they buy the game. Consumers that are not subscribed will have to pay the full price. </w:t>
-      </w:r>
-    </w:p>
-    <w:p>
-      <w:pPr>
-        <w:spacing w:after="0" w:line="240" w:lineRule="auto"/>
-        <w:rPr>
-          <w:rFonts w:ascii="Calibri" w:eastAsia="Times New Roman" w:hAnsi="Calibri" w:cs="Calibri"/>
-          <w:color w:val="000000"/>
-          <w:sz w:val="24"/>
-          <w:szCs w:val="24"/>
-        </w:rPr>
-      </w:pPr>
-    </w:p>
-    <w:p>
-      <w:pPr>
-        <w:spacing w:after="0" w:line="240" w:lineRule="auto"/>
-        <w:rPr>
-          <w:rFonts w:ascii="Calibri" w:eastAsia="Times New Roman" w:hAnsi="Calibri" w:cs="Calibri"/>
-          <w:color w:val="000000"/>
-          <w:sz w:val="24"/>
-          <w:szCs w:val="24"/>
-        </w:rPr>
-      </w:pPr>
-      <w:r>
-        <w:rPr>
-          <w:rFonts w:ascii="Calibri" w:eastAsia="Times New Roman" w:hAnsi="Calibri" w:cs="Calibri"/>
-          <w:color w:val="000000"/>
-          <w:sz w:val="24"/>
-          <w:szCs w:val="24"/>
-        </w:rPr>
-        <w:t xml:space="preserve">All games are stored away so the Game Store can know how many copies of a game are left of a consumer wants to rent out a specific game. </w:t>
-      </w:r>
-    </w:p>
-    <w:p>
-      <w:pPr>
-        <w:spacing w:after="0" w:line="240" w:lineRule="auto"/>
-        <w:rPr>
-          <w:rFonts w:ascii="Calibri" w:eastAsia="Times New Roman" w:hAnsi="Calibri" w:cs="Calibri"/>
-          <w:color w:val="000000"/>
-          <w:sz w:val="24"/>
-          <w:szCs w:val="24"/>
-        </w:rPr>
-      </w:pPr>
-    </w:p>
-    <w:p>
-      <w:pPr>
-        <w:spacing w:after="0" w:line="240" w:lineRule="auto"/>
-        <w:rPr>
-          <w:rFonts w:ascii="Calibri" w:eastAsia="Times New Roman" w:hAnsi="Calibri" w:cs="Calibri"/>
-          <w:color w:val="000000"/>
-          <w:sz w:val="24"/>
-          <w:szCs w:val="24"/>
-        </w:rPr>
-      </w:pPr>
-      <w:r>
-        <w:rPr>
-          <w:rFonts w:ascii="Calibri" w:eastAsia="Times New Roman" w:hAnsi="Calibri" w:cs="Calibri"/>
-          <w:color w:val="000000"/>
-          <w:sz w:val="24"/>
-          <w:szCs w:val="24"/>
-        </w:rPr>
-        <w:t xml:space="preserve">In the Image </w:t>
-      </w:r>
-      <w:r>
-        <w:rPr>
-          <w:rFonts w:ascii="Calibri" w:eastAsia="Times New Roman" w:hAnsi="Calibri" w:cs="Calibri"/>
-          <w:color w:val="000000"/>
-          <w:sz w:val="24"/>
-          <w:szCs w:val="24"/>
-        </w:rPr>
-        <w:t>above here is an explanation of the symbols:</w:t>
-      </w:r>
-    </w:p>
-    <w:p>
-      <w:pPr>
-        <w:pStyle w:val="ListParagraph"/>
-        <w:numPr>
-          <w:ilvl w:val="0"/>
-          <w:numId w:val="6"/>
-        </w:numPr>
-        <w:spacing w:after="0" w:line="240" w:lineRule="auto"/>
-        <w:rPr>
-          <w:rFonts w:ascii="Calibri" w:eastAsia="Times New Roman" w:hAnsi="Calibri" w:cs="Calibri"/>
-          <w:color w:val="000000"/>
-          <w:sz w:val="24"/>
-          <w:szCs w:val="24"/>
-        </w:rPr>
-      </w:pPr>
-      <w:r>
-        <w:rPr>
-          <w:rFonts w:ascii="Calibri" w:eastAsia="Times New Roman" w:hAnsi="Calibri" w:cs="Calibri"/>
-          <w:color w:val="000000"/>
-          <w:sz w:val="24"/>
-          <w:szCs w:val="24"/>
-        </w:rPr>
-        <w:t>R</w:t>
-      </w:r>
-      <w:r>
-        <w:rPr>
-          <w:rFonts w:ascii="Calibri" w:eastAsia="Times New Roman" w:hAnsi="Calibri" w:cs="Calibri"/>
-          <w:color w:val="000000"/>
-          <w:sz w:val="24"/>
-          <w:szCs w:val="24"/>
-        </w:rPr>
-        <w:t>ectangles are the different entities for the diagram,</w:t>
-      </w:r>
-    </w:p>
-    <w:p>
-      <w:pPr>
-        <w:pStyle w:val="ListParagraph"/>
-        <w:numPr>
-          <w:ilvl w:val="0"/>
-          <w:numId w:val="6"/>
-        </w:numPr>
-        <w:spacing w:after="0" w:line="240" w:lineRule="auto"/>
-        <w:rPr>
-          <w:rFonts w:ascii="Calibri" w:eastAsia="Times New Roman" w:hAnsi="Calibri" w:cs="Calibri"/>
-          <w:color w:val="000000"/>
-          <w:sz w:val="24"/>
-          <w:szCs w:val="24"/>
-        </w:rPr>
-      </w:pPr>
-      <w:r>
-        <w:rPr>
-          <w:rFonts w:ascii="Calibri" w:eastAsia="Times New Roman" w:hAnsi="Calibri" w:cs="Calibri"/>
-          <w:color w:val="000000"/>
-          <w:sz w:val="24"/>
-          <w:szCs w:val="24"/>
-        </w:rPr>
-        <w:t>D</w:t>
-      </w:r>
-      <w:r>
-        <w:rPr>
-          <w:rFonts w:ascii="Calibri" w:eastAsia="Times New Roman" w:hAnsi="Calibri" w:cs="Calibri"/>
-          <w:color w:val="000000"/>
-          <w:sz w:val="24"/>
-          <w:szCs w:val="24"/>
-        </w:rPr>
-        <w:t>iamonds are the relationships connecting the entities together</w:t>
-      </w:r>
-      <w:r>
-        <w:rPr>
-          <w:rFonts w:ascii="Calibri" w:eastAsia="Times New Roman" w:hAnsi="Calibri" w:cs="Calibri"/>
-          <w:color w:val="000000"/>
-          <w:sz w:val="24"/>
-          <w:szCs w:val="24"/>
-        </w:rPr>
-        <w:t>,</w:t>
-      </w:r>
-    </w:p>
-    <w:p>
-      <w:pPr>
-        <w:pStyle w:val="ListParagraph"/>
-        <w:numPr>
-          <w:ilvl w:val="0"/>
-          <w:numId w:val="6"/>
-        </w:numPr>
-        <w:spacing w:after="0" w:line="240" w:lineRule="auto"/>
-        <w:rPr>
-          <w:rFonts w:ascii="Calibri" w:eastAsia="Times New Roman" w:hAnsi="Calibri" w:cs="Calibri"/>
-          <w:color w:val="000000"/>
-          <w:sz w:val="24"/>
-          <w:szCs w:val="24"/>
-        </w:rPr>
-      </w:pPr>
-      <w:r>
-        <w:rPr>
-          <w:rFonts w:ascii="Calibri" w:eastAsia="Times New Roman" w:hAnsi="Calibri" w:cs="Calibri"/>
-          <w:color w:val="000000"/>
-          <w:sz w:val="24"/>
-          <w:szCs w:val="24"/>
-        </w:rPr>
-        <w:t>O</w:t>
-      </w:r>
-      <w:r>
-        <w:rPr>
-          <w:rFonts w:ascii="Calibri" w:eastAsia="Times New Roman" w:hAnsi="Calibri" w:cs="Calibri"/>
-          <w:color w:val="000000"/>
-          <w:sz w:val="24"/>
-          <w:szCs w:val="24"/>
-        </w:rPr>
-        <w:t xml:space="preserve">vals are the attributes for each entity or relationship it is connected to. </w:t>
-      </w:r>
-    </w:p>
-    <w:p>
+        <w:t>Relation Tuple Data</w:t>
+      </w:r>
+      <w:r>
+        <w:t xml:space="preserve">: </w:t>
+      </w:r>
+    </w:p>
+    <w:p>
+      <w:pPr>
+        <w:ind w:firstLine="720"/>
+      </w:pPr>
+      <w:r>
+        <w:t xml:space="preserve">Here I have each of the entity and relationship tables that were shown in the schema but each one is filled with example test data that will be used later in this report when the data is tested using queries. Each Table is labeled by the name given from the schema to help with organization and all attribute names are different in order to avoid duplicate naming and confusion but the names are similar enough to see a connection when one appears. </w:t>
+      </w:r>
       <w:bookmarkStart w:id="0" w:name="_GoBack"/>
       <w:bookmarkEnd w:id="0"/>
     </w:p>
+    <w:p>
+      <w:r>
+        <w:rPr>
+          <w:b/>
+          <w:bCs/>
+        </w:rPr>
+        <w:t>Query Work</w:t>
+      </w:r>
+      <w:r>
+        <w:rPr>
+          <w:b/>
+          <w:bCs/>
+        </w:rPr>
+        <w:t xml:space="preserve"> + Query Discussion</w:t>
+      </w:r>
+      <w:r>
+        <w:t xml:space="preserve">: </w:t>
+      </w:r>
+    </w:p>
+    <w:p>
+      <w:r>
+        <w:lastRenderedPageBreak/>
+        <w:tab/>
+        <w:t xml:space="preserve">To demonstrate the functionality of the Entity Relationship Diagram and Database Schema, I have created three queries for testing the data and I have results for each one. After each query given and results of the test, there will be a discussion to explain the logic and the process of each query to make sure the process is fully understood and explained. </w:t>
+      </w:r>
+    </w:p>
+    <w:p>
+      <w:r>
+        <w:t>Query 1)</w:t>
+      </w:r>
+    </w:p>
+    <w:p/>
+    <w:p>
+      <w:r>
+        <w:t>Query 2)</w:t>
+      </w:r>
+    </w:p>
+    <w:p/>
+    <w:p>
+      <w:r>
+        <w:t>Query 3)</w:t>
+      </w:r>
+    </w:p>
+    <w:p/>
+    <w:p/>
     <w:sectPr>
       <w:pgSz w:w="12240" w:h="15840"/>
       <w:pgMar w:top="1440" w:right="1440" w:bottom="1440" w:left="1440" w:header="720" w:footer="720" w:gutter="0"/>

</xml_diff>

<commit_message>
Continued updates to the project and the report.
Continue to make the updates to the project and the report.
</commit_message>
<xml_diff>
--- a/Computer_Science_CS/4700_Database_Management/Database_Management_Project_Report.docx
+++ b/Computer_Science_CS/4700_Database_Management/Database_Management_Project_Report.docx
@@ -5,68 +5,142 @@
     <w:p>
       <w:pPr>
         <w:jc w:val="center"/>
-      </w:pPr>
-      <w:r>
-        <w:t>Database Management Project Report</w:t>
+        <w:rPr>
+          <w:sz w:val="72"/>
+          <w:szCs w:val="72"/>
+        </w:rPr>
+      </w:pPr>
+      <w:r>
+        <w:rPr>
+          <w:sz w:val="72"/>
+          <w:szCs w:val="72"/>
+        </w:rPr>
+        <w:t>Database Management</w:t>
       </w:r>
     </w:p>
     <w:p>
       <w:pPr>
         <w:jc w:val="center"/>
-      </w:pPr>
-      <w:r>
+        <w:rPr>
+          <w:sz w:val="72"/>
+          <w:szCs w:val="72"/>
+        </w:rPr>
+      </w:pPr>
+      <w:r>
+        <w:rPr>
+          <w:sz w:val="72"/>
+          <w:szCs w:val="72"/>
+        </w:rPr>
+        <w:t>Project Report</w:t>
+      </w:r>
+    </w:p>
+    <w:p>
+      <w:pPr>
+        <w:jc w:val="center"/>
+        <w:rPr>
+          <w:sz w:val="72"/>
+          <w:szCs w:val="72"/>
+        </w:rPr>
+      </w:pPr>
+      <w:r>
+        <w:rPr>
+          <w:sz w:val="72"/>
+          <w:szCs w:val="72"/>
+        </w:rPr>
         <w:t>By</w:t>
       </w:r>
     </w:p>
     <w:p>
       <w:pPr>
         <w:jc w:val="center"/>
-      </w:pPr>
-      <w:r>
+        <w:rPr>
+          <w:sz w:val="72"/>
+          <w:szCs w:val="72"/>
+        </w:rPr>
+      </w:pPr>
+      <w:r>
+        <w:rPr>
+          <w:sz w:val="72"/>
+          <w:szCs w:val="72"/>
+        </w:rPr>
         <w:t>Cameron Windsor Fox</w:t>
       </w:r>
     </w:p>
     <w:p>
       <w:pPr>
         <w:jc w:val="center"/>
+        <w:rPr>
+          <w:sz w:val="72"/>
+          <w:szCs w:val="72"/>
+        </w:rPr>
+      </w:pPr>
+    </w:p>
+    <w:p>
+      <w:pPr>
+        <w:jc w:val="center"/>
+        <w:rPr>
+          <w:sz w:val="72"/>
+          <w:szCs w:val="72"/>
+        </w:rPr>
+      </w:pPr>
+      <w:r>
+        <w:rPr>
+          <w:sz w:val="72"/>
+          <w:szCs w:val="72"/>
+        </w:rPr>
+        <w:t>Due:</w:t>
+      </w:r>
+    </w:p>
+    <w:p>
+      <w:pPr>
+        <w:jc w:val="center"/>
+        <w:rPr>
+          <w:sz w:val="72"/>
+          <w:szCs w:val="72"/>
+        </w:rPr>
+      </w:pPr>
+      <w:r>
+        <w:rPr>
+          <w:sz w:val="72"/>
+          <w:szCs w:val="72"/>
+        </w:rPr>
+        <w:t>12/05/2019 12:00 a.m.</w:t>
+      </w:r>
+    </w:p>
+    <w:p>
+      <w:pPr>
+        <w:jc w:val="center"/>
       </w:pPr>
     </w:p>
     <w:p>
       <w:r>
         <w:tab/>
-        <w:t xml:space="preserve">For completing my project for Database Management, I have chosen to build a small database design and SQL programming project. I have completed this project using XAMPP and SQL for building the ER diagram and then turn it into a schema diagram. </w:t>
-      </w:r>
-      <w:r>
-        <w:t>(Built my entity relationship diagram and database schema un draw.io in UML diagrams Building table data and then queries in excel for now)</w:t>
-      </w:r>
-      <w:r>
-        <w:t xml:space="preserve"> This system us</w:t>
-      </w:r>
-      <w:r>
-        <w:t xml:space="preserve">es multiple </w:t>
-      </w:r>
-      <w:r>
-        <w:t>tables</w:t>
-      </w:r>
-      <w:r>
-        <w:t xml:space="preserve"> and is made with</w:t>
-      </w:r>
-      <w:r>
-        <w:t xml:space="preserve"> some</w:t>
-      </w:r>
-      <w:r>
-        <w:t xml:space="preserve"> moderate </w:t>
-      </w:r>
-      <w:r>
-        <w:t>complexity</w:t>
-      </w:r>
-      <w:r>
-        <w:t xml:space="preserve"> to </w:t>
-      </w:r>
-      <w:r>
-        <w:t xml:space="preserve">create different kinds queries for testing and data checks in addition to what was tested for this report specifically. </w:t>
-      </w:r>
-    </w:p>
+      </w:r>
+      <w:r>
+        <w:t xml:space="preserve"> </w:t>
+      </w:r>
+    </w:p>
+    <w:p/>
+    <w:p/>
+    <w:p/>
+    <w:p/>
+    <w:p/>
+    <w:p/>
+    <w:p/>
+    <w:p/>
+    <w:p/>
+    <w:p>
+      <w:pPr>
+        <w:ind w:firstLine="720"/>
+      </w:pPr>
+      <w:bookmarkStart w:id="0" w:name="_GoBack"/>
+      <w:bookmarkEnd w:id="0"/>
+      <w:r>
+        <w:lastRenderedPageBreak/>
+        <w:t xml:space="preserve">For completing my project for Database Management, I have chosen to build a small database design and SQL programming project. I have completed this project using XAMPP and SQL for building the ER diagram and then turn it into a schema diagram. (Built my entity relationship diagram and database schema un draw.io in UML diagrams Building table data and then queries in excel for now) This system uses multiple tables and is made with some moderate complexity to create different kinds queries for testing and data checks in addition to what was tested for this report specifically. </w:t>
+      </w:r>
+    </w:p>
+    <w:p/>
     <w:p>
       <w:r>
         <w:rPr>
@@ -100,10 +174,10 @@
           <w:noProof/>
         </w:rPr>
         <w:drawing>
-          <wp:inline distT="0" distB="0" distL="0" distR="0" wp14:anchorId="0A35D87E" wp14:editId="23DCD34F">
-            <wp:extent cx="3851910" cy="3834310"/>
-            <wp:effectExtent l="0" t="0" r="0" b="0"/>
-            <wp:docPr id="2" name="Picture 2" descr="A close up of a map&#10;&#10;Description automatically generated"/>
+          <wp:inline distT="0" distB="0" distL="0" distR="0" wp14:anchorId="249BC57D" wp14:editId="043DB55A">
+            <wp:extent cx="3878580" cy="3995954"/>
+            <wp:effectExtent l="0" t="0" r="7620" b="5080"/>
+            <wp:docPr id="4" name="Picture 4" descr="A close up of a map&#10;&#10;Description automatically generated"/>
             <wp:cNvGraphicFramePr>
               <a:graphicFrameLocks xmlns:a="http://schemas.openxmlformats.org/drawingml/2006/main" noChangeAspect="1"/>
             </wp:cNvGraphicFramePr>
@@ -111,7 +185,7 @@
               <a:graphicData uri="http://schemas.openxmlformats.org/drawingml/2006/picture">
                 <pic:pic xmlns:pic="http://schemas.openxmlformats.org/drawingml/2006/picture">
                   <pic:nvPicPr>
-                    <pic:cNvPr id="2" name="ER Diagram version 0.7.png"/>
+                    <pic:cNvPr id="4" name="ER Diagram version 0.8.png"/>
                     <pic:cNvPicPr/>
                   </pic:nvPicPr>
                   <pic:blipFill>
@@ -129,7 +203,7 @@
                   <pic:spPr>
                     <a:xfrm>
                       <a:off x="0" y="0"/>
-                      <a:ext cx="3869135" cy="3851456"/>
+                      <a:ext cx="3902282" cy="4020373"/>
                     </a:xfrm>
                     <a:prstGeom prst="rect">
                       <a:avLst/>
@@ -181,39 +255,39 @@
           <w:bCs/>
           <w:noProof/>
         </w:rPr>
+        <w:t>Database Schema Diagram</w:t>
+      </w:r>
+      <w:r>
+        <w:rPr>
+          <w:noProof/>
+        </w:rPr>
+        <w:t>:</w:t>
+      </w:r>
+    </w:p>
+    <w:p>
+      <w:pPr>
+        <w:rPr>
+          <w:noProof/>
+        </w:rPr>
+      </w:pPr>
+      <w:r>
+        <w:rPr>
+          <w:noProof/>
+        </w:rPr>
+        <w:t>Image:</w:t>
+      </w:r>
+    </w:p>
+    <w:p>
+      <w:r>
+        <w:rPr>
+          <w:noProof/>
+        </w:rPr>
         <w:lastRenderedPageBreak/>
-        <w:t>Database Schema Diagram</w:t>
-      </w:r>
-      <w:r>
-        <w:rPr>
-          <w:noProof/>
-        </w:rPr>
-        <w:t>:</w:t>
-      </w:r>
-    </w:p>
-    <w:p>
-      <w:pPr>
-        <w:rPr>
-          <w:noProof/>
-        </w:rPr>
-      </w:pPr>
-      <w:r>
-        <w:rPr>
-          <w:noProof/>
-        </w:rPr>
-        <w:t>Image:</w:t>
-      </w:r>
-    </w:p>
-    <w:p>
-      <w:r>
-        <w:rPr>
-          <w:noProof/>
-        </w:rPr>
         <w:drawing>
-          <wp:inline distT="0" distB="0" distL="0" distR="0" wp14:anchorId="003F44FA" wp14:editId="01FD0B67">
-            <wp:extent cx="5943600" cy="4726940"/>
-            <wp:effectExtent l="0" t="0" r="0" b="0"/>
-            <wp:docPr id="3" name="Picture 3" descr="A screenshot of a cell phone&#10;&#10;Description automatically generated"/>
+          <wp:inline distT="0" distB="0" distL="0" distR="0" wp14:anchorId="3FB7E119" wp14:editId="58F2FCD8">
+            <wp:extent cx="5943600" cy="4715510"/>
+            <wp:effectExtent l="0" t="0" r="0" b="8890"/>
+            <wp:docPr id="5" name="Picture 5" descr="A screenshot of a cell phone&#10;&#10;Description automatically generated"/>
             <wp:cNvGraphicFramePr>
               <a:graphicFrameLocks xmlns:a="http://schemas.openxmlformats.org/drawingml/2006/main" noChangeAspect="1"/>
             </wp:cNvGraphicFramePr>
@@ -221,7 +295,7 @@
               <a:graphicData uri="http://schemas.openxmlformats.org/drawingml/2006/picture">
                 <pic:pic xmlns:pic="http://schemas.openxmlformats.org/drawingml/2006/picture">
                   <pic:nvPicPr>
-                    <pic:cNvPr id="3" name="DB Schema version 0.2.png"/>
+                    <pic:cNvPr id="5" name="DB Schema version 0.3.png"/>
                     <pic:cNvPicPr/>
                   </pic:nvPicPr>
                   <pic:blipFill>
@@ -239,7 +313,7 @@
                   <pic:spPr>
                     <a:xfrm>
                       <a:off x="0" y="0"/>
-                      <a:ext cx="5943600" cy="4726940"/>
+                      <a:ext cx="5943600" cy="4715510"/>
                     </a:xfrm>
                     <a:prstGeom prst="rect">
                       <a:avLst/>
@@ -285,10 +359,16 @@
         <w:ind w:firstLine="720"/>
       </w:pPr>
       <w:r>
-        <w:t xml:space="preserve">Here I have each of the entity and relationship tables that were shown in the schema but each one is filled with example test data that will be used later in this report when the data is tested using queries. Each Table is labeled by the name given from the schema to help with organization and all attribute names are different in order to avoid duplicate naming and confusion but the names are similar enough to see a connection when one appears. </w:t>
-      </w:r>
-      <w:bookmarkStart w:id="0" w:name="_GoBack"/>
-      <w:bookmarkEnd w:id="0"/>
+        <w:t xml:space="preserve">Here I have each of the entity and relationship tables that were shown in the schema but each one is filled with example test data that will be used later in this report when the data is tested using queries. Each Table is labeled by the name given from the schema to help with organization and all attribute names are different in order to avoid duplicate naming and </w:t>
+      </w:r>
+      <w:proofErr w:type="gramStart"/>
+      <w:r>
+        <w:t>confusion</w:t>
+      </w:r>
+      <w:proofErr w:type="gramEnd"/>
+      <w:r>
+        <w:t xml:space="preserve"> but the names are similar enough to see a connection when one appears. </w:t>
+      </w:r>
     </w:p>
     <w:p>
       <w:r>
@@ -311,9 +391,12 @@
     </w:p>
     <w:p>
       <w:r>
+        <w:tab/>
+        <w:t xml:space="preserve">To demonstrate the functionality of the Entity Relationship Diagram and Database Schema, I have created three queries for testing the data and I have results for each one. After each query given </w:t>
+      </w:r>
+      <w:r>
         <w:lastRenderedPageBreak/>
-        <w:tab/>
-        <w:t xml:space="preserve">To demonstrate the functionality of the Entity Relationship Diagram and Database Schema, I have created three queries for testing the data and I have results for each one. After each query given and results of the test, there will be a discussion to explain the logic and the process of each query to make sure the process is fully understood and explained. </w:t>
+        <w:t xml:space="preserve">and results of the test, there will be a discussion to explain the logic and the process of each query to make sure the process is fully understood and explained. </w:t>
       </w:r>
     </w:p>
     <w:p>

</xml_diff>